<commit_message>
Diagramas de actividades CU 1,5,9,15,17
</commit_message>
<xml_diff>
--- a/Casos de Uso/CU01-ValidarReportemensual/CU01-Validar Reporte Mensual.docx
+++ b/Casos de Uso/CU01-ValidarReportemensual/CU01-Validar Reporte Mensual.docx
@@ -345,22 +345,28 @@
             <w:r>
               <w:t xml:space="preserve">a </w:t>
             </w:r>
+            <w:r>
+              <w:t>cambia de pantalla y muestra los datos del R</w:t>
+            </w:r>
+            <w:r>
+              <w:t>EPORTE</w:t>
+            </w:r>
+            <w:r>
+              <w:t xml:space="preserve"> M</w:t>
+            </w:r>
+            <w:r>
+              <w:t>ENSUAL</w:t>
+            </w:r>
+            <w:r>
+              <w:t xml:space="preserve"> (Número de reporte,</w:t>
+            </w:r>
+            <w:r>
+              <w:t xml:space="preserve"> </w:t>
+            </w:r>
             <w:bookmarkStart w:id="0" w:name="_GoBack"/>
             <w:bookmarkEnd w:id="0"/>
             <w:r>
-              <w:t>cambia de pantalla y muestra los datos del R</w:t>
-            </w:r>
-            <w:r>
-              <w:t>EPORTE</w:t>
-            </w:r>
-            <w:r>
-              <w:t xml:space="preserve"> M</w:t>
-            </w:r>
-            <w:r>
-              <w:t>ENSUAL</w:t>
-            </w:r>
-            <w:r>
-              <w:t xml:space="preserve"> (Número de reporte, Nombre, Mes, Horas reportadas, Estado y link)</w:t>
+              <w:t>Mes, Horas reportadas, Estado y link)</w:t>
             </w:r>
             <w:r>
               <w:t>,</w:t>
@@ -398,23 +404,23 @@
               <w:t xml:space="preserve">El coordinador </w:t>
             </w:r>
             <w:r>
-              <w:t xml:space="preserve">marca el </w:t>
+              <w:t xml:space="preserve">da </w:t>
             </w:r>
             <w:proofErr w:type="spellStart"/>
-            <w:r>
-              <w:t>check</w:t>
+            <w:proofErr w:type="gramStart"/>
+            <w:r>
+              <w:t>click</w:t>
             </w:r>
             <w:proofErr w:type="spellEnd"/>
-            <w:r>
-              <w:t xml:space="preserve"> box de “Aprobado” y da </w:t>
-            </w:r>
-            <w:proofErr w:type="spellStart"/>
-            <w:r>
-              <w:t>click</w:t>
-            </w:r>
-            <w:proofErr w:type="spellEnd"/>
-            <w:r>
-              <w:t xml:space="preserve"> en el botón “Continuar”.</w:t>
+            <w:proofErr w:type="gramEnd"/>
+            <w:r>
+              <w:t xml:space="preserve"> en el botón “</w:t>
+            </w:r>
+            <w:r>
+              <w:t>Aprobar</w:t>
+            </w:r>
+            <w:r>
+              <w:t>”.</w:t>
             </w:r>
             <w:r>
               <w:t xml:space="preserve"> (6a.)</w:t>
@@ -441,13 +447,10 @@
               <w:t>ENSUAL</w:t>
             </w:r>
             <w:r>
-              <w:t xml:space="preserve"> a “Aprobado”, muestra una pantalla con el mensaje “</w:t>
-            </w:r>
-            <w:r>
-              <w:t>¿Desea guardar los cambios?</w:t>
-            </w:r>
-            <w:r>
-              <w:t>” y dos botones (“Guardar” y “Cancelar”).</w:t>
+              <w:t xml:space="preserve"> a “Aprobado”</w:t>
+            </w:r>
+            <w:r>
+              <w:t xml:space="preserve"> y lo guarda en la BD. (EX01)</w:t>
             </w:r>
           </w:p>
           <w:p>
@@ -459,18 +462,7 @@
               </w:numPr>
             </w:pPr>
             <w:r>
-              <w:t xml:space="preserve">El coordinador da </w:t>
-            </w:r>
-            <w:proofErr w:type="spellStart"/>
-            <w:r>
-              <w:t>click</w:t>
-            </w:r>
-            <w:proofErr w:type="spellEnd"/>
-            <w:r>
-              <w:t xml:space="preserve"> en el botón “Guardar”.</w:t>
-            </w:r>
-            <w:r>
-              <w:t xml:space="preserve"> (6a.)</w:t>
+              <w:t>Fin del caso de uso</w:t>
             </w:r>
           </w:p>
         </w:tc>
@@ -508,10 +500,7 @@
           </w:p>
           <w:p>
             <w:r>
-              <w:t xml:space="preserve">2b. </w:t>
-            </w:r>
-            <w:r>
-              <w:t>Termina el caso de uso.</w:t>
+              <w:t>2b. Termina el caso de uso.</w:t>
             </w:r>
           </w:p>
           <w:p/>
@@ -595,6 +584,46 @@
             </w:r>
             <w:r>
               <w:t>anterior</w:t>
+            </w:r>
+          </w:p>
+          <w:p/>
+          <w:p>
+            <w:r>
+              <w:t xml:space="preserve">6c. El coordinador da </w:t>
+            </w:r>
+            <w:proofErr w:type="spellStart"/>
+            <w:proofErr w:type="gramStart"/>
+            <w:r>
+              <w:t>click</w:t>
+            </w:r>
+            <w:proofErr w:type="spellEnd"/>
+            <w:proofErr w:type="gramEnd"/>
+            <w:r>
+              <w:t xml:space="preserve"> en el botón Rechazar</w:t>
+            </w:r>
+          </w:p>
+          <w:p>
+            <w:pPr>
+              <w:pStyle w:val="Prrafodelista"/>
+              <w:numPr>
+                <w:ilvl w:val="0"/>
+                <w:numId w:val="6"/>
+              </w:numPr>
+            </w:pPr>
+            <w:r>
+              <w:t>El sistema cambia el estado del REPORTEMENSUAL a “Rechazado” y lo guarda en la BD (EX01)</w:t>
+            </w:r>
+          </w:p>
+          <w:p>
+            <w:pPr>
+              <w:pStyle w:val="Prrafodelista"/>
+              <w:numPr>
+                <w:ilvl w:val="0"/>
+                <w:numId w:val="6"/>
+              </w:numPr>
+            </w:pPr>
+            <w:r>
+              <w:t>Fin del caso de uso</w:t>
             </w:r>
           </w:p>
         </w:tc>
@@ -625,33 +654,12 @@
               <w:t>El sistema muestra un mensaje de error de conexión a la base de datos “No se pudo establecer una conexión con la base de datos”.</w:t>
             </w:r>
           </w:p>
-          <w:p/>
           <w:p>
             <w:pPr>
               <w:rPr>
                 <w:u w:val="single"/>
               </w:rPr>
             </w:pPr>
-            <w:r>
-              <w:t xml:space="preserve">EX02: El sistema muestra un mensaje cuando se da </w:t>
-            </w:r>
-            <w:proofErr w:type="spellStart"/>
-            <w:r>
-              <w:t>click</w:t>
-            </w:r>
-            <w:proofErr w:type="spellEnd"/>
-            <w:r>
-              <w:t xml:space="preserve"> en el botón </w:t>
-            </w:r>
-            <w:r>
-              <w:t>“Continuar”</w:t>
-            </w:r>
-            <w:r>
-              <w:t>,</w:t>
-            </w:r>
-            <w:r>
-              <w:t xml:space="preserve"> pero no se seleccionó ningún estado “No selecciono ninguna opción por favor escoja alguna”.</w:t>
-            </w:r>
           </w:p>
         </w:tc>
       </w:tr>
@@ -758,6 +766,119 @@
 <file path=word/numbering.xml><?xml version="1.0" encoding="utf-8"?>
 <w:numbering xmlns:wpc="http://schemas.microsoft.com/office/word/2010/wordprocessingCanvas" xmlns:cx="http://schemas.microsoft.com/office/drawing/2014/chartex" xmlns:cx1="http://schemas.microsoft.com/office/drawing/2015/9/8/chartex" xmlns:cx2="http://schemas.microsoft.com/office/drawing/2015/10/21/chartex" xmlns:cx3="http://schemas.microsoft.com/office/drawing/2016/5/9/chartex" xmlns:cx4="http://schemas.microsoft.com/office/drawing/2016/5/10/chartex" xmlns:cx5="http://schemas.microsoft.com/office/drawing/2016/5/11/chartex" xmlns:cx6="http://schemas.microsoft.com/office/drawing/2016/5/12/chartex" xmlns:cx7="http://schemas.microsoft.com/office/drawing/2016/5/13/chartex" xmlns:cx8="http://schemas.microsoft.com/office/drawing/2016/5/14/chartex" xmlns:mc="http://schemas.openxmlformats.org/markup-compatibility/2006" xmlns:aink="http://schemas.microsoft.com/office/drawing/2016/ink" xmlns:am3d="http://schemas.microsoft.com/office/drawing/2017/model3d" xmlns:o="urn:schemas-microsoft-com:office:office" xmlns:r="http://schemas.openxmlformats.org/officeDocument/2006/relationships" xmlns:m="http://schemas.openxmlformats.org/officeDocument/2006/math" xmlns:v="urn:schemas-microsoft-com:vml" xmlns:wp14="http://schemas.microsoft.com/office/word/2010/wordprocessingDrawing" xmlns:wp="http://schemas.openxmlformats.org/drawingml/2006/wordprocessingDrawing" xmlns:w10="urn:schemas-microsoft-com:office:word" xmlns:w="http://schemas.openxmlformats.org/wordprocessingml/2006/main" xmlns:w14="http://schemas.microsoft.com/office/word/2010/wordml" xmlns:w15="http://schemas.microsoft.com/office/word/2012/wordml" xmlns:w16cid="http://schemas.microsoft.com/office/word/2016/wordml/cid" xmlns:w16se="http://schemas.microsoft.com/office/word/2015/wordml/symex" xmlns:wpg="http://schemas.microsoft.com/office/word/2010/wordprocessingGroup" xmlns:wpi="http://schemas.microsoft.com/office/word/2010/wordprocessingInk" xmlns:wne="http://schemas.microsoft.com/office/word/2006/wordml" xmlns:wps="http://schemas.microsoft.com/office/word/2010/wordprocessingShape" mc:Ignorable="w14 w15 w16se w16cid wp14">
   <w:abstractNum w:abstractNumId="0" w15:restartNumberingAfterBreak="0">
+    <w:nsid w:val="20976910"/>
+    <w:multiLevelType w:val="hybridMultilevel"/>
+    <w:tmpl w:val="9C5010DC"/>
+    <w:lvl w:ilvl="0" w:tplc="080A000F">
+      <w:start w:val="1"/>
+      <w:numFmt w:val="decimal"/>
+      <w:lvlText w:val="%1."/>
+      <w:lvlJc w:val="left"/>
+      <w:pPr>
+        <w:ind w:left="720" w:hanging="360"/>
+      </w:pPr>
+      <w:rPr>
+        <w:rFonts w:hint="default"/>
+      </w:rPr>
+    </w:lvl>
+    <w:lvl w:ilvl="1" w:tplc="080A0003" w:tentative="1">
+      <w:start w:val="1"/>
+      <w:numFmt w:val="bullet"/>
+      <w:lvlText w:val="o"/>
+      <w:lvlJc w:val="left"/>
+      <w:pPr>
+        <w:ind w:left="1440" w:hanging="360"/>
+      </w:pPr>
+      <w:rPr>
+        <w:rFonts w:ascii="Courier New" w:hAnsi="Courier New" w:cs="Courier New" w:hint="default"/>
+      </w:rPr>
+    </w:lvl>
+    <w:lvl w:ilvl="2" w:tplc="080A0005" w:tentative="1">
+      <w:start w:val="1"/>
+      <w:numFmt w:val="bullet"/>
+      <w:lvlText w:val=""/>
+      <w:lvlJc w:val="left"/>
+      <w:pPr>
+        <w:ind w:left="2160" w:hanging="360"/>
+      </w:pPr>
+      <w:rPr>
+        <w:rFonts w:ascii="Wingdings" w:hAnsi="Wingdings" w:hint="default"/>
+      </w:rPr>
+    </w:lvl>
+    <w:lvl w:ilvl="3" w:tplc="080A0001" w:tentative="1">
+      <w:start w:val="1"/>
+      <w:numFmt w:val="bullet"/>
+      <w:lvlText w:val=""/>
+      <w:lvlJc w:val="left"/>
+      <w:pPr>
+        <w:ind w:left="2880" w:hanging="360"/>
+      </w:pPr>
+      <w:rPr>
+        <w:rFonts w:ascii="Symbol" w:hAnsi="Symbol" w:hint="default"/>
+      </w:rPr>
+    </w:lvl>
+    <w:lvl w:ilvl="4" w:tplc="080A0003" w:tentative="1">
+      <w:start w:val="1"/>
+      <w:numFmt w:val="bullet"/>
+      <w:lvlText w:val="o"/>
+      <w:lvlJc w:val="left"/>
+      <w:pPr>
+        <w:ind w:left="3600" w:hanging="360"/>
+      </w:pPr>
+      <w:rPr>
+        <w:rFonts w:ascii="Courier New" w:hAnsi="Courier New" w:cs="Courier New" w:hint="default"/>
+      </w:rPr>
+    </w:lvl>
+    <w:lvl w:ilvl="5" w:tplc="080A0005" w:tentative="1">
+      <w:start w:val="1"/>
+      <w:numFmt w:val="bullet"/>
+      <w:lvlText w:val=""/>
+      <w:lvlJc w:val="left"/>
+      <w:pPr>
+        <w:ind w:left="4320" w:hanging="360"/>
+      </w:pPr>
+      <w:rPr>
+        <w:rFonts w:ascii="Wingdings" w:hAnsi="Wingdings" w:hint="default"/>
+      </w:rPr>
+    </w:lvl>
+    <w:lvl w:ilvl="6" w:tplc="080A0001" w:tentative="1">
+      <w:start w:val="1"/>
+      <w:numFmt w:val="bullet"/>
+      <w:lvlText w:val=""/>
+      <w:lvlJc w:val="left"/>
+      <w:pPr>
+        <w:ind w:left="5040" w:hanging="360"/>
+      </w:pPr>
+      <w:rPr>
+        <w:rFonts w:ascii="Symbol" w:hAnsi="Symbol" w:hint="default"/>
+      </w:rPr>
+    </w:lvl>
+    <w:lvl w:ilvl="7" w:tplc="080A0003" w:tentative="1">
+      <w:start w:val="1"/>
+      <w:numFmt w:val="bullet"/>
+      <w:lvlText w:val="o"/>
+      <w:lvlJc w:val="left"/>
+      <w:pPr>
+        <w:ind w:left="5760" w:hanging="360"/>
+      </w:pPr>
+      <w:rPr>
+        <w:rFonts w:ascii="Courier New" w:hAnsi="Courier New" w:cs="Courier New" w:hint="default"/>
+      </w:rPr>
+    </w:lvl>
+    <w:lvl w:ilvl="8" w:tplc="080A0005" w:tentative="1">
+      <w:start w:val="1"/>
+      <w:numFmt w:val="bullet"/>
+      <w:lvlText w:val=""/>
+      <w:lvlJc w:val="left"/>
+      <w:pPr>
+        <w:ind w:left="6480" w:hanging="360"/>
+      </w:pPr>
+      <w:rPr>
+        <w:rFonts w:ascii="Wingdings" w:hAnsi="Wingdings" w:hint="default"/>
+      </w:rPr>
+    </w:lvl>
+  </w:abstractNum>
+  <w:abstractNum w:abstractNumId="1" w15:restartNumberingAfterBreak="0">
     <w:nsid w:val="231940EB"/>
     <w:multiLevelType w:val="hybridMultilevel"/>
     <w:tmpl w:val="82462032"/>
@@ -870,7 +991,7 @@
       </w:rPr>
     </w:lvl>
   </w:abstractNum>
-  <w:abstractNum w:abstractNumId="1" w15:restartNumberingAfterBreak="0">
+  <w:abstractNum w:abstractNumId="2" w15:restartNumberingAfterBreak="0">
     <w:nsid w:val="2CDD6259"/>
     <w:multiLevelType w:val="multilevel"/>
     <w:tmpl w:val="8744B02C"/>
@@ -983,7 +1104,7 @@
       </w:rPr>
     </w:lvl>
   </w:abstractNum>
-  <w:abstractNum w:abstractNumId="2" w15:restartNumberingAfterBreak="0">
+  <w:abstractNum w:abstractNumId="3" w15:restartNumberingAfterBreak="0">
     <w:nsid w:val="3FE15565"/>
     <w:multiLevelType w:val="hybridMultilevel"/>
     <w:tmpl w:val="BB7650B0"/>
@@ -1069,7 +1190,7 @@
       </w:pPr>
     </w:lvl>
   </w:abstractNum>
-  <w:abstractNum w:abstractNumId="3" w15:restartNumberingAfterBreak="0">
+  <w:abstractNum w:abstractNumId="4" w15:restartNumberingAfterBreak="0">
     <w:nsid w:val="72B25EF7"/>
     <w:multiLevelType w:val="hybridMultilevel"/>
     <w:tmpl w:val="E6CCCFE0"/>
@@ -1155,17 +1276,136 @@
       </w:pPr>
     </w:lvl>
   </w:abstractNum>
+  <w:abstractNum w:abstractNumId="5" w15:restartNumberingAfterBreak="0">
+    <w:nsid w:val="73E600E8"/>
+    <w:multiLevelType w:val="hybridMultilevel"/>
+    <w:tmpl w:val="CB72677E"/>
+    <w:lvl w:ilvl="0" w:tplc="080A0001">
+      <w:start w:val="1"/>
+      <w:numFmt w:val="bullet"/>
+      <w:lvlText w:val=""/>
+      <w:lvlJc w:val="left"/>
+      <w:pPr>
+        <w:ind w:left="720" w:hanging="360"/>
+      </w:pPr>
+      <w:rPr>
+        <w:rFonts w:ascii="Symbol" w:hAnsi="Symbol" w:hint="default"/>
+      </w:rPr>
+    </w:lvl>
+    <w:lvl w:ilvl="1" w:tplc="080A0003" w:tentative="1">
+      <w:start w:val="1"/>
+      <w:numFmt w:val="bullet"/>
+      <w:lvlText w:val="o"/>
+      <w:lvlJc w:val="left"/>
+      <w:pPr>
+        <w:ind w:left="1440" w:hanging="360"/>
+      </w:pPr>
+      <w:rPr>
+        <w:rFonts w:ascii="Courier New" w:hAnsi="Courier New" w:cs="Courier New" w:hint="default"/>
+      </w:rPr>
+    </w:lvl>
+    <w:lvl w:ilvl="2" w:tplc="080A0005" w:tentative="1">
+      <w:start w:val="1"/>
+      <w:numFmt w:val="bullet"/>
+      <w:lvlText w:val=""/>
+      <w:lvlJc w:val="left"/>
+      <w:pPr>
+        <w:ind w:left="2160" w:hanging="360"/>
+      </w:pPr>
+      <w:rPr>
+        <w:rFonts w:ascii="Wingdings" w:hAnsi="Wingdings" w:hint="default"/>
+      </w:rPr>
+    </w:lvl>
+    <w:lvl w:ilvl="3" w:tplc="080A0001" w:tentative="1">
+      <w:start w:val="1"/>
+      <w:numFmt w:val="bullet"/>
+      <w:lvlText w:val=""/>
+      <w:lvlJc w:val="left"/>
+      <w:pPr>
+        <w:ind w:left="2880" w:hanging="360"/>
+      </w:pPr>
+      <w:rPr>
+        <w:rFonts w:ascii="Symbol" w:hAnsi="Symbol" w:hint="default"/>
+      </w:rPr>
+    </w:lvl>
+    <w:lvl w:ilvl="4" w:tplc="080A0003" w:tentative="1">
+      <w:start w:val="1"/>
+      <w:numFmt w:val="bullet"/>
+      <w:lvlText w:val="o"/>
+      <w:lvlJc w:val="left"/>
+      <w:pPr>
+        <w:ind w:left="3600" w:hanging="360"/>
+      </w:pPr>
+      <w:rPr>
+        <w:rFonts w:ascii="Courier New" w:hAnsi="Courier New" w:cs="Courier New" w:hint="default"/>
+      </w:rPr>
+    </w:lvl>
+    <w:lvl w:ilvl="5" w:tplc="080A0005" w:tentative="1">
+      <w:start w:val="1"/>
+      <w:numFmt w:val="bullet"/>
+      <w:lvlText w:val=""/>
+      <w:lvlJc w:val="left"/>
+      <w:pPr>
+        <w:ind w:left="4320" w:hanging="360"/>
+      </w:pPr>
+      <w:rPr>
+        <w:rFonts w:ascii="Wingdings" w:hAnsi="Wingdings" w:hint="default"/>
+      </w:rPr>
+    </w:lvl>
+    <w:lvl w:ilvl="6" w:tplc="080A0001" w:tentative="1">
+      <w:start w:val="1"/>
+      <w:numFmt w:val="bullet"/>
+      <w:lvlText w:val=""/>
+      <w:lvlJc w:val="left"/>
+      <w:pPr>
+        <w:ind w:left="5040" w:hanging="360"/>
+      </w:pPr>
+      <w:rPr>
+        <w:rFonts w:ascii="Symbol" w:hAnsi="Symbol" w:hint="default"/>
+      </w:rPr>
+    </w:lvl>
+    <w:lvl w:ilvl="7" w:tplc="080A0003" w:tentative="1">
+      <w:start w:val="1"/>
+      <w:numFmt w:val="bullet"/>
+      <w:lvlText w:val="o"/>
+      <w:lvlJc w:val="left"/>
+      <w:pPr>
+        <w:ind w:left="5760" w:hanging="360"/>
+      </w:pPr>
+      <w:rPr>
+        <w:rFonts w:ascii="Courier New" w:hAnsi="Courier New" w:cs="Courier New" w:hint="default"/>
+      </w:rPr>
+    </w:lvl>
+    <w:lvl w:ilvl="8" w:tplc="080A0005" w:tentative="1">
+      <w:start w:val="1"/>
+      <w:numFmt w:val="bullet"/>
+      <w:lvlText w:val=""/>
+      <w:lvlJc w:val="left"/>
+      <w:pPr>
+        <w:ind w:left="6480" w:hanging="360"/>
+      </w:pPr>
+      <w:rPr>
+        <w:rFonts w:ascii="Wingdings" w:hAnsi="Wingdings" w:hint="default"/>
+      </w:rPr>
+    </w:lvl>
+  </w:abstractNum>
   <w:num w:numId="1">
-    <w:abstractNumId w:val="0"/>
+    <w:abstractNumId w:val="1"/>
   </w:num>
   <w:num w:numId="2">
+    <w:abstractNumId w:val="3"/>
+  </w:num>
+  <w:num w:numId="3">
+    <w:abstractNumId w:val="4"/>
+  </w:num>
+  <w:num w:numId="4">
     <w:abstractNumId w:val="2"/>
   </w:num>
-  <w:num w:numId="3">
-    <w:abstractNumId w:val="3"/>
+  <w:num w:numId="5">
+    <w:abstractNumId w:val="5"/>
   </w:num>
-  <w:num w:numId="4">
-    <w:abstractNumId w:val="1"/>
+  <w:num w:numId="6">
+    <w:abstractNumId w:val="0"/>
   </w:num>
 </w:numbering>
 </file>
@@ -1187,7 +1427,7 @@
       </w:pPr>
     </w:pPrDefault>
   </w:docDefaults>
-  <w:latentStyles w:defLockedState="0" w:defUIPriority="99" w:defSemiHidden="0" w:defUnhideWhenUsed="0" w:defQFormat="0" w:count="375">
+  <w:latentStyles w:defLockedState="0" w:defUIPriority="99" w:defSemiHidden="0" w:defUnhideWhenUsed="0" w:defQFormat="0" w:count="376">
     <w:lsdException w:name="Normal" w:uiPriority="0" w:qFormat="1"/>
     <w:lsdException w:name="heading 1" w:uiPriority="9" w:qFormat="1"/>
     <w:lsdException w:name="heading 2" w:semiHidden="1" w:uiPriority="9" w:unhideWhenUsed="1" w:qFormat="1"/>
@@ -1293,7 +1533,6 @@
     <w:lsdException w:name="HTML Sample" w:semiHidden="1" w:unhideWhenUsed="1"/>
     <w:lsdException w:name="HTML Typewriter" w:semiHidden="1" w:unhideWhenUsed="1"/>
     <w:lsdException w:name="HTML Variable" w:semiHidden="1" w:unhideWhenUsed="1"/>
-    <w:lsdException w:name="Normal Table" w:semiHidden="1" w:unhideWhenUsed="1"/>
     <w:lsdException w:name="annotation subject" w:semiHidden="1" w:unhideWhenUsed="1"/>
     <w:lsdException w:name="No List" w:semiHidden="1" w:unhideWhenUsed="1"/>
     <w:lsdException w:name="Outline List 1" w:semiHidden="1" w:unhideWhenUsed="1"/>
@@ -1340,10 +1579,8 @@
     <w:lsdException w:name="Table Subtle 2" w:semiHidden="1" w:unhideWhenUsed="1"/>
     <w:lsdException w:name="Table Web 1" w:semiHidden="1" w:unhideWhenUsed="1"/>
     <w:lsdException w:name="Table Web 2" w:semiHidden="1" w:unhideWhenUsed="1"/>
-    <w:lsdException w:name="Table Web 3" w:semiHidden="1" w:unhideWhenUsed="1"/>
     <w:lsdException w:name="Balloon Text" w:semiHidden="1" w:unhideWhenUsed="1"/>
     <w:lsdException w:name="Table Grid" w:uiPriority="39"/>
-    <w:lsdException w:name="Table Theme" w:semiHidden="1" w:unhideWhenUsed="1"/>
     <w:lsdException w:name="Placeholder Text" w:semiHidden="1"/>
     <w:lsdException w:name="No Spacing" w:uiPriority="1" w:qFormat="1"/>
     <w:lsdException w:name="Light Shading" w:uiPriority="60"/>
@@ -1563,6 +1800,7 @@
     <w:lsdException w:name="Smart Hyperlink" w:semiHidden="1" w:unhideWhenUsed="1"/>
     <w:lsdException w:name="Hashtag" w:semiHidden="1" w:unhideWhenUsed="1"/>
     <w:lsdException w:name="Unresolved Mention" w:semiHidden="1" w:unhideWhenUsed="1"/>
+    <w:lsdException w:name="Smart Link" w:semiHidden="1" w:unhideWhenUsed="1"/>
   </w:latentStyles>
   <w:style w:type="paragraph" w:default="1" w:styleId="Normal">
     <w:name w:val="Normal"/>

</xml_diff>

<commit_message>
Diagrama de secuencia CU01
</commit_message>
<xml_diff>
--- a/Casos de Uso/CU01-ValidarReportemensual/CU01-Validar Reporte Mensual.docx
+++ b/Casos de Uso/CU01-ValidarReportemensual/CU01-Validar Reporte Mensual.docx
@@ -282,7 +282,13 @@
               <w:t xml:space="preserve">El sistema </w:t>
             </w:r>
             <w:r>
-              <w:t xml:space="preserve">cambia de pantalla y muestra una lista de los </w:t>
+              <w:t>cambia de pantalla</w:t>
+            </w:r>
+            <w:r>
+              <w:t>, recupera de la BD</w:t>
+            </w:r>
+            <w:r>
+              <w:t xml:space="preserve"> y muestra una lista de los </w:t>
             </w:r>
             <w:r>
               <w:t>REPORTE MENSUAL</w:t>
@@ -361,30 +367,42 @@
               <w:t>ENSUAL</w:t>
             </w:r>
             <w:r>
-              <w:t xml:space="preserve"> (Número de reporte, Nombre, Mes, Horas reportadas, Estado y link)</w:t>
+              <w:t xml:space="preserve"> (Número de reporte, Nombre, Mes, Horas reportadas, Estado y </w:t>
+            </w:r>
+            <w:proofErr w:type="gramStart"/>
+            <w:r>
+              <w:t>link</w:t>
+            </w:r>
+            <w:proofErr w:type="gramEnd"/>
+            <w:r>
+              <w:t>)</w:t>
             </w:r>
             <w:r>
               <w:t>,</w:t>
             </w:r>
             <w:r>
-              <w:t xml:space="preserve"> dos </w:t>
-            </w:r>
-            <w:proofErr w:type="spellStart"/>
-            <w:r>
-              <w:t>check</w:t>
-            </w:r>
-            <w:proofErr w:type="spellEnd"/>
-            <w:r>
-              <w:t xml:space="preserve"> box (“Aprobado” y </w:t>
-            </w:r>
-            <w:r>
-              <w:t>“</w:t>
-            </w:r>
-            <w:r>
-              <w:t>Rechazado”)</w:t>
-            </w:r>
-            <w:r>
-              <w:t xml:space="preserve"> y dos botones (“Continuar” y “Cancelar”).</w:t>
+              <w:t xml:space="preserve"> </w:t>
+            </w:r>
+            <w:r>
+              <w:t xml:space="preserve">y </w:t>
+            </w:r>
+            <w:r>
+              <w:t>tres</w:t>
+            </w:r>
+            <w:r>
+              <w:t xml:space="preserve"> botones (“</w:t>
+            </w:r>
+            <w:r>
+              <w:t>Validar</w:t>
+            </w:r>
+            <w:r>
+              <w:t>”</w:t>
+            </w:r>
+            <w:r>
+              <w:t>, “Rechazar"</w:t>
+            </w:r>
+            <w:r>
+              <w:t xml:space="preserve"> y “Cancelar”).</w:t>
             </w:r>
           </w:p>
           <w:p>
@@ -396,33 +414,39 @@
               </w:numPr>
               <w:ind w:left="1134" w:firstLine="1134"/>
             </w:pPr>
+            <w:r>
+              <w:t>El coordinador</w:t>
+            </w:r>
+            <w:r>
+              <w:t xml:space="preserve"> </w:t>
+            </w:r>
+            <w:r>
+              <w:t xml:space="preserve">da </w:t>
+            </w:r>
+            <w:proofErr w:type="spellStart"/>
+            <w:proofErr w:type="gramStart"/>
+            <w:r>
+              <w:t>click</w:t>
+            </w:r>
+            <w:proofErr w:type="spellEnd"/>
+            <w:proofErr w:type="gramEnd"/>
+            <w:r>
+              <w:t xml:space="preserve"> en el botón “</w:t>
+            </w:r>
+            <w:r>
+              <w:t>Validar</w:t>
+            </w:r>
+            <w:r>
+              <w:t>”.</w:t>
+            </w:r>
+            <w:r>
+              <w:t xml:space="preserve"> (6a.)</w:t>
+            </w:r>
+            <w:r>
+              <w:t xml:space="preserve"> (6c)</w:t>
+            </w:r>
             <w:bookmarkStart w:id="0" w:name="_GoBack"/>
             <w:bookmarkEnd w:id="0"/>
-            <w:r>
-              <w:t xml:space="preserve">El coordinador </w:t>
-            </w:r>
-            <w:r>
-              <w:t xml:space="preserve">marca el </w:t>
-            </w:r>
-            <w:proofErr w:type="spellStart"/>
-            <w:r>
-              <w:t>check</w:t>
-            </w:r>
-            <w:proofErr w:type="spellEnd"/>
-            <w:r>
-              <w:t xml:space="preserve"> box de “Aprobado” y da </w:t>
-            </w:r>
-            <w:proofErr w:type="spellStart"/>
-            <w:r>
-              <w:t>click</w:t>
-            </w:r>
-            <w:proofErr w:type="spellEnd"/>
-            <w:r>
-              <w:t xml:space="preserve"> en el botón “Continuar”.</w:t>
-            </w:r>
-            <w:r>
-              <w:t xml:space="preserve"> (6a.)</w:t>
-            </w:r>
           </w:p>
           <w:p>
             <w:pPr>
@@ -446,37 +470,10 @@
               <w:t>ENSUAL</w:t>
             </w:r>
             <w:r>
-              <w:t xml:space="preserve"> a “Aprobado”, muestra una pantalla con el mensaje “</w:t>
-            </w:r>
-            <w:r>
-              <w:t>¿Desea guardar los cambios?</w:t>
-            </w:r>
-            <w:r>
-              <w:t>” y dos botones (“Guardar” y “Cancelar”).</w:t>
-            </w:r>
-          </w:p>
-          <w:p>
-            <w:pPr>
-              <w:pStyle w:val="Prrafodelista"/>
-              <w:numPr>
-                <w:ilvl w:val="0"/>
-                <w:numId w:val="2"/>
-              </w:numPr>
-              <w:ind w:left="1134" w:firstLine="1134"/>
-            </w:pPr>
-            <w:r>
-              <w:t xml:space="preserve">El coordinador da </w:t>
-            </w:r>
-            <w:proofErr w:type="spellStart"/>
-            <w:r>
-              <w:t>click</w:t>
-            </w:r>
-            <w:proofErr w:type="spellEnd"/>
-            <w:r>
-              <w:t xml:space="preserve"> en el botón “Guardar”.</w:t>
-            </w:r>
-            <w:r>
-              <w:t xml:space="preserve"> (6a.)</w:t>
+              <w:t xml:space="preserve"> a “Aprobado”, </w:t>
+            </w:r>
+            <w:r>
+              <w:t>y lo guarda en la BD. (EX01)</w:t>
             </w:r>
           </w:p>
         </w:tc>
@@ -600,6 +597,27 @@
               <w:t>anterior</w:t>
             </w:r>
           </w:p>
+          <w:p/>
+          <w:p>
+            <w:r>
+              <w:t xml:space="preserve">6c El coordinador da </w:t>
+            </w:r>
+            <w:proofErr w:type="spellStart"/>
+            <w:proofErr w:type="gramStart"/>
+            <w:r>
+              <w:t>click</w:t>
+            </w:r>
+            <w:proofErr w:type="spellEnd"/>
+            <w:proofErr w:type="gramEnd"/>
+            <w:r>
+              <w:t xml:space="preserve"> en el botón “Rechazar”</w:t>
+            </w:r>
+          </w:p>
+          <w:p>
+            <w:r>
+              <w:t>6d El sistema cambia el estado del REPORTE MENSUAL a “Rechazado” y lo guarda en la BD.</w:t>
+            </w:r>
+          </w:p>
         </w:tc>
       </w:tr>
       <w:tr>
@@ -628,33 +646,12 @@
               <w:t>El sistema muestra un mensaje de error de conexión a la base de datos “No se pudo establecer una conexión con la base de datos”.</w:t>
             </w:r>
           </w:p>
-          <w:p/>
           <w:p>
             <w:pPr>
               <w:rPr>
                 <w:u w:val="single"/>
               </w:rPr>
             </w:pPr>
-            <w:r>
-              <w:t xml:space="preserve">EX02: El sistema muestra un mensaje cuando se da </w:t>
-            </w:r>
-            <w:proofErr w:type="spellStart"/>
-            <w:r>
-              <w:t>click</w:t>
-            </w:r>
-            <w:proofErr w:type="spellEnd"/>
-            <w:r>
-              <w:t xml:space="preserve"> en el botón </w:t>
-            </w:r>
-            <w:r>
-              <w:t>“Continuar”</w:t>
-            </w:r>
-            <w:r>
-              <w:t>,</w:t>
-            </w:r>
-            <w:r>
-              <w:t xml:space="preserve"> pero no se seleccionó ningún estado “No selecciono ninguna opción por favor escoja alguna”.</w:t>
-            </w:r>
           </w:p>
         </w:tc>
       </w:tr>
@@ -700,7 +697,6 @@
           <w:p>
             <w:proofErr w:type="spellStart"/>
             <w:r>
-              <w:lastRenderedPageBreak/>
               <w:t>Include</w:t>
             </w:r>
             <w:proofErr w:type="spellEnd"/>
@@ -1297,6 +1293,7 @@
     <w:lsdException w:name="HTML Sample" w:semiHidden="1" w:unhideWhenUsed="1"/>
     <w:lsdException w:name="HTML Typewriter" w:semiHidden="1" w:unhideWhenUsed="1"/>
     <w:lsdException w:name="HTML Variable" w:semiHidden="1" w:unhideWhenUsed="1"/>
+    <w:lsdException w:name="Normal Table" w:semiHidden="1" w:unhideWhenUsed="1"/>
     <w:lsdException w:name="annotation subject" w:semiHidden="1" w:unhideWhenUsed="1"/>
     <w:lsdException w:name="No List" w:semiHidden="1" w:unhideWhenUsed="1"/>
     <w:lsdException w:name="Outline List 1" w:semiHidden="1" w:unhideWhenUsed="1"/>
@@ -1343,8 +1340,10 @@
     <w:lsdException w:name="Table Subtle 2" w:semiHidden="1" w:unhideWhenUsed="1"/>
     <w:lsdException w:name="Table Web 1" w:semiHidden="1" w:unhideWhenUsed="1"/>
     <w:lsdException w:name="Table Web 2" w:semiHidden="1" w:unhideWhenUsed="1"/>
+    <w:lsdException w:name="Table Web 3" w:semiHidden="1" w:unhideWhenUsed="1"/>
     <w:lsdException w:name="Balloon Text" w:semiHidden="1" w:unhideWhenUsed="1"/>
     <w:lsdException w:name="Table Grid" w:uiPriority="39"/>
+    <w:lsdException w:name="Table Theme" w:semiHidden="1" w:unhideWhenUsed="1"/>
     <w:lsdException w:name="Placeholder Text" w:semiHidden="1"/>
     <w:lsdException w:name="No Spacing" w:uiPriority="1" w:qFormat="1"/>
     <w:lsdException w:name="Light Shading" w:uiPriority="60"/>

</xml_diff>